<commit_message>
pridany komentare a spravena stabni kultura
</commit_message>
<xml_diff>
--- a/Files/dokumentace (2).docx
+++ b/Files/dokumentace (2).docx
@@ -246,32 +246,40 @@
           <w:sz w:val="32"/>
           <w:szCs w:val="32"/>
         </w:rPr>
-        <w:t xml:space="preserve">Dušan </w:t>
-      </w:r>
-      <w:proofErr w:type="spellStart"/>
+        <w:t>Duša</w:t>
+      </w:r>
       <w:r>
         <w:rPr>
           <w:rFonts w:cs="Times New Roman"/>
           <w:sz w:val="32"/>
           <w:szCs w:val="32"/>
         </w:rPr>
-        <w:t>Valecký</w:t>
-      </w:r>
-      <w:proofErr w:type="spellEnd"/>
+        <w:t xml:space="preserve">n </w:t>
+      </w:r>
+      <w:proofErr w:type="spellStart"/>
       <w:r>
         <w:rPr>
           <w:rFonts w:cs="Times New Roman"/>
           <w:sz w:val="32"/>
           <w:szCs w:val="32"/>
         </w:rPr>
-        <w:t xml:space="preserve"> (vedoucí)</w:t>
-      </w:r>
+        <w:t>Valecký</w:t>
+      </w:r>
+      <w:proofErr w:type="spellEnd"/>
       <w:r>
         <w:rPr>
           <w:rFonts w:cs="Times New Roman"/>
           <w:sz w:val="32"/>
           <w:szCs w:val="32"/>
         </w:rPr>
+        <w:t xml:space="preserve"> (vedoucí)</w:t>
+      </w:r>
+      <w:r>
+        <w:rPr>
+          <w:rFonts w:cs="Times New Roman"/>
+          <w:sz w:val="32"/>
+          <w:szCs w:val="32"/>
+        </w:rPr>
         <w:tab/>
         <w:t xml:space="preserve">xvalec00 </w:t>
       </w:r>
@@ -282,17 +290,8 @@
           <w:szCs w:val="32"/>
         </w:rPr>
         <w:tab/>
-      </w:r>
-      <w:proofErr w:type="spellStart"/>
-      <w:r>
-        <w:rPr>
-          <w:rFonts w:cs="Times New Roman"/>
-          <w:sz w:val="32"/>
-          <w:szCs w:val="32"/>
-        </w:rPr>
-        <w:t>xx</w:t>
-      </w:r>
-      <w:proofErr w:type="spellEnd"/>
+        <w:t>33</w:t>
+      </w:r>
       <w:r>
         <w:rPr>
           <w:rFonts w:cs="Times New Roman"/>
@@ -341,17 +340,8 @@
           <w:szCs w:val="32"/>
         </w:rPr>
         <w:tab/>
-      </w:r>
-      <w:proofErr w:type="spellStart"/>
-      <w:r>
-        <w:rPr>
-          <w:rFonts w:cs="Times New Roman"/>
-          <w:sz w:val="32"/>
-          <w:szCs w:val="32"/>
-        </w:rPr>
-        <w:t>xx</w:t>
-      </w:r>
-      <w:proofErr w:type="spellEnd"/>
+        <w:t>33</w:t>
+      </w:r>
       <w:r>
         <w:rPr>
           <w:rFonts w:cs="Times New Roman"/>
@@ -400,17 +390,8 @@
           <w:szCs w:val="32"/>
         </w:rPr>
         <w:tab/>
-      </w:r>
-      <w:proofErr w:type="spellStart"/>
-      <w:r>
-        <w:rPr>
-          <w:rFonts w:cs="Times New Roman"/>
-          <w:sz w:val="32"/>
-          <w:szCs w:val="32"/>
-        </w:rPr>
-        <w:t>xx</w:t>
-      </w:r>
-      <w:proofErr w:type="spellEnd"/>
+        <w:t>33</w:t>
+      </w:r>
       <w:r>
         <w:rPr>
           <w:rFonts w:cs="Times New Roman"/>
@@ -459,17 +440,8 @@
           <w:szCs w:val="32"/>
         </w:rPr>
         <w:tab/>
-      </w:r>
-      <w:proofErr w:type="spellStart"/>
-      <w:r>
-        <w:rPr>
-          <w:rFonts w:cs="Times New Roman"/>
-          <w:sz w:val="32"/>
-          <w:szCs w:val="32"/>
-        </w:rPr>
-        <w:t>xx</w:t>
-      </w:r>
-      <w:proofErr w:type="spellEnd"/>
+        <w:t>00</w:t>
+      </w:r>
       <w:r>
         <w:rPr>
           <w:rFonts w:cs="Times New Roman"/>
@@ -1356,482 +1328,47 @@
     </w:p>
     <w:p>
       <w:r>
-        <w:t>...</w:t>
+        <w:t>Mimo syntaktické a sémantické kontroly v rekurzivním sestup a výrazech probíhá i generov</w:t>
+      </w:r>
+      <w:r>
+        <w:t>á</w:t>
+      </w:r>
+      <w:r>
+        <w:t>ní instrukcí a proměnných.</w:t>
       </w:r>
     </w:p>
+    <w:p/>
     <w:p>
-      <w:pPr>
-        <w:pStyle w:val="FITNadpisy"/>
-      </w:pPr>
-      <w:r>
-        <w:t>Řešení vybraných algoritmů a datových struktur</w:t>
-      </w:r>
-    </w:p>
-    <w:p>
-      <w:pPr>
-        <w:rPr>
-          <w:rFonts w:cs="Times New Roman"/>
-          <w:b/>
-          <w:sz w:val="28"/>
-          <w:szCs w:val="30"/>
-        </w:rPr>
-      </w:pPr>
-      <w:r>
-        <w:rPr>
-          <w:rFonts w:cs="Times New Roman"/>
-          <w:b/>
-          <w:sz w:val="28"/>
-          <w:szCs w:val="30"/>
-        </w:rPr>
-        <w:t xml:space="preserve">3.1 </w:t>
+      <w:r>
+        <w:t xml:space="preserve">Aby bylo vygenerované instrukce kam ukládat, bylo potřeba implementovat jednosměrně vázaný seznam obsahující položky </w:t>
       </w:r>
       <w:proofErr w:type="spellStart"/>
       <w:r>
         <w:rPr>
-          <w:rFonts w:cs="Times New Roman"/>
-          <w:b/>
-          <w:sz w:val="28"/>
-          <w:szCs w:val="30"/>
-        </w:rPr>
-        <w:t>Boyer-Mooreův</w:t>
+          <w:rFonts w:ascii="Courier" w:hAnsi="Courier"/>
+        </w:rPr>
+        <w:t>tInstruct</w:t>
       </w:r>
       <w:proofErr w:type="spellEnd"/>
       <w:r>
-        <w:rPr>
-          <w:rFonts w:cs="Times New Roman"/>
-          <w:b/>
-          <w:sz w:val="28"/>
-          <w:szCs w:val="30"/>
-        </w:rPr>
-        <w:t xml:space="preserve"> algoritmus</w:t>
-      </w:r>
-    </w:p>
-    <w:p>
-      <w:pPr>
-        <w:rPr>
-          <w:rFonts w:cs="Times New Roman"/>
-          <w:b/>
-          <w:sz w:val="28"/>
-          <w:szCs w:val="30"/>
-        </w:rPr>
-      </w:pPr>
-    </w:p>
-    <w:p>
-      <w:pPr>
-        <w:rPr>
-          <w:rFonts w:cs="Times New Roman"/>
-          <w:szCs w:val="30"/>
-        </w:rPr>
-      </w:pPr>
+        <w:t>, v nichž jsou uložena všechna data potřebná k i</w:t>
+      </w:r>
+      <w:r>
+        <w:t>n</w:t>
+      </w:r>
+      <w:r>
+        <w:t>terpretaci instrukce. Struktura položky ná</w:t>
+      </w:r>
+      <w:r>
+        <w:t xml:space="preserve">sleduje vzor </w:t>
+      </w:r>
       <w:proofErr w:type="spellStart"/>
       <w:r>
-        <w:rPr>
-          <w:rFonts w:cs="Times New Roman"/>
-          <w:szCs w:val="30"/>
-        </w:rPr>
-        <w:t>Boyer-Mooreův</w:t>
+        <w:t>tříadresného</w:t>
       </w:r>
       <w:proofErr w:type="spellEnd"/>
       <w:r>
-        <w:rPr>
-          <w:rFonts w:cs="Times New Roman"/>
-          <w:szCs w:val="30"/>
-        </w:rPr>
-        <w:t xml:space="preserve"> algoritmus (dále BMA) byl implementován pro využití v interpretaci volání vestavěné funkce </w:t>
-      </w:r>
-      <w:proofErr w:type="spellStart"/>
-      <w:r>
-        <w:rPr>
-          <w:rFonts w:ascii="Courier" w:hAnsi="Courier" w:cs="Times New Roman"/>
-          <w:szCs w:val="30"/>
-        </w:rPr>
-        <w:t>find</w:t>
-      </w:r>
-      <w:proofErr w:type="spellEnd"/>
-      <w:r>
-        <w:rPr>
-          <w:rFonts w:cs="Times New Roman"/>
-          <w:szCs w:val="30"/>
-        </w:rPr>
-        <w:t xml:space="preserve">. BMA nabízí několik typů heuristiky, díky nimž je možné </w:t>
-      </w:r>
-      <w:r>
-        <w:rPr>
-          <w:rFonts w:cs="Times New Roman"/>
-          <w:szCs w:val="30"/>
-        </w:rPr>
-        <w:t>najít shodu mezi řetězcem a podřetězcem. Dle vybrané heuristiky je pak algoritmus například optimálně</w:t>
-      </w:r>
-      <w:r>
-        <w:rPr>
-          <w:rFonts w:cs="Times New Roman"/>
-          <w:szCs w:val="30"/>
-        </w:rPr>
-        <w:t>j</w:t>
-      </w:r>
-      <w:r>
-        <w:rPr>
-          <w:rFonts w:cs="Times New Roman"/>
-          <w:szCs w:val="30"/>
-        </w:rPr>
-        <w:t>ší, jelikož dokáže specifické znaky ignorovat, a díky tomu prohledat řetězec rychleji. Naše implementace</w:t>
-      </w:r>
-      <w:r>
-        <w:rPr>
-          <w:rFonts w:cs="Times New Roman"/>
-          <w:szCs w:val="30"/>
-        </w:rPr>
-        <w:t xml:space="preserve"> BMA</w:t>
-      </w:r>
-      <w:r>
-        <w:rPr>
-          <w:rFonts w:cs="Times New Roman"/>
-          <w:szCs w:val="30"/>
-        </w:rPr>
-        <w:t xml:space="preserve"> vychází z</w:t>
-      </w:r>
-      <w:r>
-        <w:rPr>
-          <w:rFonts w:cs="Times New Roman"/>
-          <w:szCs w:val="30"/>
-        </w:rPr>
-        <w:t xml:space="preserve"> heuristiky v opoře</w:t>
-      </w:r>
-      <w:r>
-        <w:rPr>
-          <w:rFonts w:cs="Times New Roman"/>
-          <w:szCs w:val="30"/>
-        </w:rPr>
-        <w:t xml:space="preserve"> předmětu IAL (zdroj [2]). </w:t>
-      </w:r>
-    </w:p>
-    <w:p>
-      <w:pPr>
-        <w:rPr>
-          <w:rFonts w:cs="Times New Roman"/>
-          <w:szCs w:val="30"/>
-        </w:rPr>
-      </w:pPr>
-    </w:p>
-    <w:p>
-      <w:pPr>
-        <w:rPr>
-          <w:rFonts w:cs="Times New Roman"/>
-          <w:b/>
-          <w:sz w:val="28"/>
-          <w:szCs w:val="30"/>
-        </w:rPr>
-      </w:pPr>
-      <w:r>
-        <w:rPr>
-          <w:rFonts w:cs="Times New Roman"/>
-          <w:b/>
-          <w:sz w:val="28"/>
-          <w:szCs w:val="30"/>
-        </w:rPr>
-        <w:t>3.2</w:t>
-      </w:r>
-      <w:r>
-        <w:rPr>
-          <w:rFonts w:cs="Times New Roman"/>
-          <w:b/>
-          <w:sz w:val="28"/>
-          <w:szCs w:val="30"/>
-        </w:rPr>
-        <w:t xml:space="preserve"> </w:t>
-      </w:r>
-      <w:proofErr w:type="spellStart"/>
-      <w:r>
-        <w:rPr>
-          <w:rFonts w:cs="Times New Roman"/>
-          <w:b/>
-          <w:sz w:val="28"/>
-          <w:szCs w:val="30"/>
-        </w:rPr>
-        <w:t>Heap</w:t>
-      </w:r>
-      <w:proofErr w:type="spellEnd"/>
-      <w:r>
-        <w:rPr>
-          <w:rFonts w:cs="Times New Roman"/>
-          <w:b/>
-          <w:sz w:val="28"/>
-          <w:szCs w:val="30"/>
-        </w:rPr>
-        <w:t xml:space="preserve"> Sort</w:t>
-      </w:r>
-    </w:p>
-    <w:p>
-      <w:pPr>
-        <w:rPr>
-          <w:rFonts w:cs="Times New Roman"/>
-          <w:b/>
-          <w:sz w:val="28"/>
-          <w:szCs w:val="30"/>
-        </w:rPr>
-      </w:pPr>
-    </w:p>
-    <w:p>
-      <w:pPr>
-        <w:rPr>
-          <w:rFonts w:cs="Times New Roman"/>
-          <w:szCs w:val="30"/>
-        </w:rPr>
-      </w:pPr>
-      <w:r>
-        <w:rPr>
-          <w:rFonts w:cs="Times New Roman"/>
-          <w:szCs w:val="30"/>
-        </w:rPr>
-        <w:t>Řazení hromadou využívá hromady jako struktury stromového typu, přesněji binárního str</w:t>
-      </w:r>
-      <w:r>
-        <w:rPr>
-          <w:rFonts w:cs="Times New Roman"/>
-          <w:szCs w:val="30"/>
-        </w:rPr>
-        <w:t>o</w:t>
-      </w:r>
-      <w:r>
-        <w:rPr>
-          <w:rFonts w:cs="Times New Roman"/>
-          <w:szCs w:val="30"/>
-        </w:rPr>
-        <w:t>mu</w:t>
-      </w:r>
-      <w:r>
-        <w:rPr>
-          <w:rFonts w:cs="Times New Roman"/>
-          <w:szCs w:val="30"/>
-        </w:rPr>
-        <w:t xml:space="preserve">. Otcovský uzel musí mít vždy větší hodnotu než uzly synovské, a pokud je toto </w:t>
-      </w:r>
-      <w:proofErr w:type="spellStart"/>
-      <w:r>
-        <w:rPr>
-          <w:rFonts w:cs="Times New Roman"/>
-          <w:szCs w:val="30"/>
-        </w:rPr>
-        <w:t>pravdilo</w:t>
-      </w:r>
-      <w:proofErr w:type="spellEnd"/>
-      <w:r>
-        <w:rPr>
-          <w:rFonts w:cs="Times New Roman"/>
-          <w:szCs w:val="30"/>
-        </w:rPr>
-        <w:t xml:space="preserve"> porušeno, je nutné provést takzvanou rekonstrukci hromady. Naše implementace využívá </w:t>
-      </w:r>
-      <w:r>
-        <w:rPr>
-          <w:rFonts w:cs="Times New Roman"/>
-          <w:szCs w:val="30"/>
-        </w:rPr>
-        <w:lastRenderedPageBreak/>
-        <w:t xml:space="preserve">funkce </w:t>
-      </w:r>
-      <w:proofErr w:type="spellStart"/>
-      <w:r>
-        <w:rPr>
-          <w:rFonts w:ascii="Courier" w:hAnsi="Courier" w:cs="Times New Roman"/>
-          <w:szCs w:val="30"/>
-        </w:rPr>
-        <w:t>siftDown</w:t>
-      </w:r>
-      <w:proofErr w:type="spellEnd"/>
-      <w:r>
-        <w:rPr>
-          <w:rFonts w:cs="Times New Roman"/>
-          <w:szCs w:val="30"/>
-        </w:rPr>
-        <w:t>, která postupnými výměnami dostane do kořene prvek splňující zmiňov</w:t>
-      </w:r>
-      <w:r>
-        <w:rPr>
-          <w:rFonts w:cs="Times New Roman"/>
-          <w:szCs w:val="30"/>
-        </w:rPr>
-        <w:t>a</w:t>
-      </w:r>
-      <w:r>
-        <w:rPr>
-          <w:rFonts w:cs="Times New Roman"/>
-          <w:szCs w:val="30"/>
-        </w:rPr>
-        <w:t>né pravidlo hromady.</w:t>
-      </w:r>
-    </w:p>
-    <w:p>
-      <w:pPr>
-        <w:rPr>
-          <w:rFonts w:cs="Times New Roman"/>
-          <w:szCs w:val="30"/>
-        </w:rPr>
-      </w:pPr>
-    </w:p>
-    <w:p>
-      <w:pPr>
-        <w:rPr>
-          <w:rFonts w:cs="Times New Roman"/>
-          <w:szCs w:val="30"/>
-        </w:rPr>
-      </w:pPr>
-      <w:r>
-        <w:rPr>
-          <w:rFonts w:cs="Times New Roman"/>
-          <w:szCs w:val="30"/>
-        </w:rPr>
-        <w:t>Tedy v případě, že má hromada v kořeni prvek s nejnižší hodnotou</w:t>
-      </w:r>
-      <w:r>
-        <w:rPr>
-          <w:rFonts w:cs="Times New Roman"/>
-          <w:szCs w:val="30"/>
-        </w:rPr>
-        <w:t>, postupně se odebírá prvek z kořene a ukládá se do výstupního pole. Po každém odebrání je nutné do kořene vložit ho</w:t>
-      </w:r>
-      <w:r>
-        <w:rPr>
-          <w:rFonts w:cs="Times New Roman"/>
-          <w:szCs w:val="30"/>
-        </w:rPr>
-        <w:t>d</w:t>
-      </w:r>
-      <w:r>
-        <w:rPr>
-          <w:rFonts w:cs="Times New Roman"/>
-          <w:szCs w:val="30"/>
-        </w:rPr>
-        <w:t xml:space="preserve">notu nejnižšího a nejpravějšího uzlu a posléze opět zavolat funkci </w:t>
-      </w:r>
-      <w:proofErr w:type="spellStart"/>
-      <w:r>
-        <w:rPr>
-          <w:rFonts w:ascii="Courier" w:hAnsi="Courier" w:cs="Times New Roman"/>
-          <w:szCs w:val="30"/>
-        </w:rPr>
-        <w:t>siftDown</w:t>
-      </w:r>
-      <w:proofErr w:type="spellEnd"/>
-      <w:r>
-        <w:rPr>
-          <w:rFonts w:cs="Times New Roman"/>
-          <w:szCs w:val="30"/>
-        </w:rPr>
-        <w:t>.</w:t>
-      </w:r>
-    </w:p>
-    <w:p>
-      <w:pPr>
-        <w:rPr>
-          <w:rFonts w:cs="Times New Roman"/>
-          <w:szCs w:val="30"/>
-        </w:rPr>
-      </w:pPr>
-    </w:p>
-    <w:p>
-      <w:pPr>
-        <w:rPr>
-          <w:rFonts w:cs="Times New Roman"/>
-          <w:b/>
-          <w:sz w:val="28"/>
-          <w:szCs w:val="30"/>
-        </w:rPr>
-      </w:pPr>
-      <w:r>
-        <w:rPr>
-          <w:rFonts w:cs="Times New Roman"/>
-          <w:b/>
-          <w:sz w:val="28"/>
-          <w:szCs w:val="30"/>
-        </w:rPr>
-        <w:t>3.3</w:t>
-      </w:r>
-      <w:r>
-        <w:rPr>
-          <w:rFonts w:cs="Times New Roman"/>
-          <w:b/>
-          <w:sz w:val="28"/>
-          <w:szCs w:val="30"/>
-        </w:rPr>
-        <w:t xml:space="preserve"> Tabulka s rozptýlenými položkami</w:t>
-      </w:r>
-    </w:p>
-    <w:p>
-      <w:pPr>
-        <w:rPr>
-          <w:rFonts w:cs="Times New Roman"/>
-          <w:szCs w:val="30"/>
-        </w:rPr>
-      </w:pPr>
-    </w:p>
-    <w:p>
-      <w:pPr>
-        <w:rPr>
-          <w:rFonts w:cs="Times New Roman"/>
-          <w:szCs w:val="30"/>
-        </w:rPr>
-      </w:pPr>
-      <w:r>
-        <w:rPr>
-          <w:rFonts w:cs="Times New Roman"/>
-          <w:szCs w:val="30"/>
-        </w:rPr>
-        <w:t>Tabulka symbolů je implementována formou tabulky s rozptýlenými položkami, podporující explicitní zřetězení synonym. Tato tabulka má podobu pole, v němž jsou uloženy ukazatele na záznamy synonym.</w:t>
-      </w:r>
-    </w:p>
-    <w:p>
-      <w:pPr>
-        <w:rPr>
-          <w:rFonts w:cs="Times New Roman"/>
-          <w:szCs w:val="30"/>
-        </w:rPr>
-      </w:pPr>
-    </w:p>
-    <w:p>
-      <w:pPr>
-        <w:rPr>
-          <w:sz w:val="22"/>
-        </w:rPr>
-      </w:pPr>
-      <w:r>
-        <w:rPr>
-          <w:rFonts w:cs="Times New Roman"/>
-          <w:szCs w:val="30"/>
-        </w:rPr>
-        <w:t xml:space="preserve">Každému symbolu je vygenerován klíč pomocí mapovací funkce, podle kterého je následně možné symbol vyhledat. Pro vkládání prvků do tabulky byla implementována funkce </w:t>
-      </w:r>
-      <w:proofErr w:type="spellStart"/>
-      <w:r>
-        <w:rPr>
-          <w:rFonts w:cs="Times New Roman"/>
-          <w:szCs w:val="30"/>
-        </w:rPr>
-        <w:t>htInsert</w:t>
-      </w:r>
-      <w:proofErr w:type="spellEnd"/>
-      <w:r>
-        <w:rPr>
-          <w:rFonts w:cs="Times New Roman"/>
-          <w:szCs w:val="30"/>
-        </w:rPr>
-        <w:t xml:space="preserve"> a </w:t>
-      </w:r>
-      <w:proofErr w:type="spellStart"/>
-      <w:r>
-        <w:rPr>
-          <w:rFonts w:cs="Times New Roman"/>
-          <w:szCs w:val="30"/>
-        </w:rPr>
-        <w:t>htInsertData</w:t>
-      </w:r>
-      <w:proofErr w:type="spellEnd"/>
-      <w:r>
-        <w:rPr>
-          <w:rFonts w:cs="Times New Roman"/>
-          <w:szCs w:val="30"/>
-        </w:rPr>
-        <w:t xml:space="preserve">, přičemž první z nich obsah přepíše a druhá vytvoří nové synonymum. </w:t>
+        <w:t xml:space="preserve"> kódu, jenž byl vybrán jako adekvátní reprezentace mezikódu.</w:t>
       </w:r>
       <w:bookmarkStart w:id="0" w:name="_GoBack"/>
       <w:bookmarkEnd w:id="0"/>
@@ -1841,6 +1378,473 @@
         <w:pStyle w:val="FITNadpisy"/>
       </w:pPr>
       <w:r>
+        <w:t>Řešení vybraných algoritmů a datových struktur</w:t>
+      </w:r>
+    </w:p>
+    <w:p>
+      <w:pPr>
+        <w:rPr>
+          <w:rFonts w:cs="Times New Roman"/>
+          <w:b/>
+          <w:sz w:val="28"/>
+          <w:szCs w:val="30"/>
+        </w:rPr>
+      </w:pPr>
+      <w:r>
+        <w:rPr>
+          <w:rFonts w:cs="Times New Roman"/>
+          <w:b/>
+          <w:sz w:val="28"/>
+          <w:szCs w:val="30"/>
+        </w:rPr>
+        <w:t xml:space="preserve">3.1 </w:t>
+      </w:r>
+      <w:proofErr w:type="spellStart"/>
+      <w:r>
+        <w:rPr>
+          <w:rFonts w:cs="Times New Roman"/>
+          <w:b/>
+          <w:sz w:val="28"/>
+          <w:szCs w:val="30"/>
+        </w:rPr>
+        <w:t>Boyer-Mooreův</w:t>
+      </w:r>
+      <w:proofErr w:type="spellEnd"/>
+      <w:r>
+        <w:rPr>
+          <w:rFonts w:cs="Times New Roman"/>
+          <w:b/>
+          <w:sz w:val="28"/>
+          <w:szCs w:val="30"/>
+        </w:rPr>
+        <w:t xml:space="preserve"> algoritmus</w:t>
+      </w:r>
+    </w:p>
+    <w:p>
+      <w:pPr>
+        <w:rPr>
+          <w:rFonts w:cs="Times New Roman"/>
+          <w:b/>
+          <w:sz w:val="28"/>
+          <w:szCs w:val="30"/>
+        </w:rPr>
+      </w:pPr>
+    </w:p>
+    <w:p>
+      <w:pPr>
+        <w:rPr>
+          <w:rFonts w:cs="Times New Roman"/>
+          <w:szCs w:val="30"/>
+        </w:rPr>
+      </w:pPr>
+      <w:proofErr w:type="spellStart"/>
+      <w:r>
+        <w:rPr>
+          <w:rFonts w:cs="Times New Roman"/>
+          <w:szCs w:val="30"/>
+        </w:rPr>
+        <w:t>Boyer-Mooreův</w:t>
+      </w:r>
+      <w:proofErr w:type="spellEnd"/>
+      <w:r>
+        <w:rPr>
+          <w:rFonts w:cs="Times New Roman"/>
+          <w:szCs w:val="30"/>
+        </w:rPr>
+        <w:t xml:space="preserve"> algoritmus (dále BMA) byl implementován pro využití v interpretaci volání vestavěné funkce </w:t>
+      </w:r>
+      <w:proofErr w:type="spellStart"/>
+      <w:r>
+        <w:rPr>
+          <w:rFonts w:ascii="Courier" w:hAnsi="Courier" w:cs="Times New Roman"/>
+          <w:szCs w:val="30"/>
+        </w:rPr>
+        <w:t>find</w:t>
+      </w:r>
+      <w:proofErr w:type="spellEnd"/>
+      <w:r>
+        <w:rPr>
+          <w:rFonts w:cs="Times New Roman"/>
+          <w:szCs w:val="30"/>
+        </w:rPr>
+        <w:t xml:space="preserve">. BMA nabízí několik typů heuristiky, díky nimž je možné </w:t>
+      </w:r>
+      <w:r>
+        <w:rPr>
+          <w:rFonts w:cs="Times New Roman"/>
+          <w:szCs w:val="30"/>
+        </w:rPr>
+        <w:t>najít shodu mezi řetězcem a podřetězcem. Dle vybrané heuristiky je pak algoritmus například optimálně</w:t>
+      </w:r>
+      <w:r>
+        <w:rPr>
+          <w:rFonts w:cs="Times New Roman"/>
+          <w:szCs w:val="30"/>
+        </w:rPr>
+        <w:t>j</w:t>
+      </w:r>
+      <w:r>
+        <w:rPr>
+          <w:rFonts w:cs="Times New Roman"/>
+          <w:szCs w:val="30"/>
+        </w:rPr>
+        <w:t>ší, jelikož dokáže specifické znaky ignorovat, a díky tomu prohledat řetězec rychleji. Naše implementace</w:t>
+      </w:r>
+      <w:r>
+        <w:rPr>
+          <w:rFonts w:cs="Times New Roman"/>
+          <w:szCs w:val="30"/>
+        </w:rPr>
+        <w:t xml:space="preserve"> BMA</w:t>
+      </w:r>
+      <w:r>
+        <w:rPr>
+          <w:rFonts w:cs="Times New Roman"/>
+          <w:szCs w:val="30"/>
+        </w:rPr>
+        <w:t xml:space="preserve"> vychází z</w:t>
+      </w:r>
+      <w:r>
+        <w:rPr>
+          <w:rFonts w:cs="Times New Roman"/>
+          <w:szCs w:val="30"/>
+        </w:rPr>
+        <w:t xml:space="preserve"> heuristiky v opoře</w:t>
+      </w:r>
+      <w:r>
+        <w:rPr>
+          <w:rFonts w:cs="Times New Roman"/>
+          <w:szCs w:val="30"/>
+        </w:rPr>
+        <w:t xml:space="preserve"> předmětu IAL (zdroj [2]). </w:t>
+      </w:r>
+    </w:p>
+    <w:p>
+      <w:pPr>
+        <w:rPr>
+          <w:rFonts w:cs="Times New Roman"/>
+          <w:szCs w:val="30"/>
+        </w:rPr>
+      </w:pPr>
+    </w:p>
+    <w:p>
+      <w:pPr>
+        <w:rPr>
+          <w:rFonts w:cs="Times New Roman"/>
+          <w:b/>
+          <w:sz w:val="28"/>
+          <w:szCs w:val="30"/>
+        </w:rPr>
+      </w:pPr>
+      <w:r>
+        <w:rPr>
+          <w:rFonts w:cs="Times New Roman"/>
+          <w:b/>
+          <w:sz w:val="28"/>
+          <w:szCs w:val="30"/>
+        </w:rPr>
+        <w:t>3.2</w:t>
+      </w:r>
+      <w:r>
+        <w:rPr>
+          <w:rFonts w:cs="Times New Roman"/>
+          <w:b/>
+          <w:sz w:val="28"/>
+          <w:szCs w:val="30"/>
+        </w:rPr>
+        <w:t xml:space="preserve"> </w:t>
+      </w:r>
+      <w:proofErr w:type="spellStart"/>
+      <w:r>
+        <w:rPr>
+          <w:rFonts w:cs="Times New Roman"/>
+          <w:b/>
+          <w:sz w:val="28"/>
+          <w:szCs w:val="30"/>
+        </w:rPr>
+        <w:t>Heap</w:t>
+      </w:r>
+      <w:proofErr w:type="spellEnd"/>
+      <w:r>
+        <w:rPr>
+          <w:rFonts w:cs="Times New Roman"/>
+          <w:b/>
+          <w:sz w:val="28"/>
+          <w:szCs w:val="30"/>
+        </w:rPr>
+        <w:t xml:space="preserve"> Sort</w:t>
+      </w:r>
+    </w:p>
+    <w:p>
+      <w:pPr>
+        <w:rPr>
+          <w:rFonts w:cs="Times New Roman"/>
+          <w:b/>
+          <w:sz w:val="28"/>
+          <w:szCs w:val="30"/>
+        </w:rPr>
+      </w:pPr>
+    </w:p>
+    <w:p>
+      <w:pPr>
+        <w:rPr>
+          <w:rFonts w:cs="Times New Roman"/>
+          <w:szCs w:val="30"/>
+        </w:rPr>
+      </w:pPr>
+      <w:r>
+        <w:rPr>
+          <w:rFonts w:cs="Times New Roman"/>
+          <w:szCs w:val="30"/>
+        </w:rPr>
+        <w:t>Řazení hromadou využívá hromady jako struktury stromového typu, přesněji binárního str</w:t>
+      </w:r>
+      <w:r>
+        <w:rPr>
+          <w:rFonts w:cs="Times New Roman"/>
+          <w:szCs w:val="30"/>
+        </w:rPr>
+        <w:t>o</w:t>
+      </w:r>
+      <w:r>
+        <w:rPr>
+          <w:rFonts w:cs="Times New Roman"/>
+          <w:szCs w:val="30"/>
+        </w:rPr>
+        <w:t>mu</w:t>
+      </w:r>
+      <w:r>
+        <w:rPr>
+          <w:rFonts w:cs="Times New Roman"/>
+          <w:szCs w:val="30"/>
+        </w:rPr>
+        <w:t xml:space="preserve">. Otcovský uzel musí mít vždy větší hodnotu než uzly synovské, a pokud je toto </w:t>
+      </w:r>
+      <w:proofErr w:type="spellStart"/>
+      <w:r>
+        <w:rPr>
+          <w:rFonts w:cs="Times New Roman"/>
+          <w:szCs w:val="30"/>
+        </w:rPr>
+        <w:t>pravdilo</w:t>
+      </w:r>
+      <w:proofErr w:type="spellEnd"/>
+      <w:r>
+        <w:rPr>
+          <w:rFonts w:cs="Times New Roman"/>
+          <w:szCs w:val="30"/>
+        </w:rPr>
+        <w:t xml:space="preserve"> porušeno, je nutné provést takzvanou rekonstrukci hromady. Naše implementace využívá funkce </w:t>
+      </w:r>
+      <w:proofErr w:type="spellStart"/>
+      <w:r>
+        <w:rPr>
+          <w:rFonts w:ascii="Courier" w:hAnsi="Courier" w:cs="Times New Roman"/>
+          <w:szCs w:val="30"/>
+        </w:rPr>
+        <w:t>siftDown</w:t>
+      </w:r>
+      <w:proofErr w:type="spellEnd"/>
+      <w:r>
+        <w:rPr>
+          <w:rFonts w:cs="Times New Roman"/>
+          <w:szCs w:val="30"/>
+        </w:rPr>
+        <w:t>, která postupnými výměnami dostane do kořene prvek splňující zmiňov</w:t>
+      </w:r>
+      <w:r>
+        <w:rPr>
+          <w:rFonts w:cs="Times New Roman"/>
+          <w:szCs w:val="30"/>
+        </w:rPr>
+        <w:t>a</w:t>
+      </w:r>
+      <w:r>
+        <w:rPr>
+          <w:rFonts w:cs="Times New Roman"/>
+          <w:szCs w:val="30"/>
+        </w:rPr>
+        <w:t>né pravidlo hromady.</w:t>
+      </w:r>
+    </w:p>
+    <w:p>
+      <w:pPr>
+        <w:rPr>
+          <w:rFonts w:cs="Times New Roman"/>
+          <w:szCs w:val="30"/>
+        </w:rPr>
+      </w:pPr>
+    </w:p>
+    <w:p>
+      <w:pPr>
+        <w:rPr>
+          <w:rFonts w:cs="Times New Roman"/>
+          <w:szCs w:val="30"/>
+        </w:rPr>
+      </w:pPr>
+      <w:r>
+        <w:rPr>
+          <w:rFonts w:cs="Times New Roman"/>
+          <w:szCs w:val="30"/>
+        </w:rPr>
+        <w:t>Tedy v případě, že má hromada v kořeni prvek s nejnižší hodnotou</w:t>
+      </w:r>
+      <w:r>
+        <w:rPr>
+          <w:rFonts w:cs="Times New Roman"/>
+          <w:szCs w:val="30"/>
+        </w:rPr>
+        <w:t>, postupně se odebírá prvek z kořene a ukládá se do výstupního pole. Po každém odebrání je nutné do kořene vložit ho</w:t>
+      </w:r>
+      <w:r>
+        <w:rPr>
+          <w:rFonts w:cs="Times New Roman"/>
+          <w:szCs w:val="30"/>
+        </w:rPr>
+        <w:t>d</w:t>
+      </w:r>
+      <w:r>
+        <w:rPr>
+          <w:rFonts w:cs="Times New Roman"/>
+          <w:szCs w:val="30"/>
+        </w:rPr>
+        <w:t xml:space="preserve">notu nejnižšího a nejpravějšího uzlu a posléze opět zavolat funkci </w:t>
+      </w:r>
+      <w:proofErr w:type="spellStart"/>
+      <w:r>
+        <w:rPr>
+          <w:rFonts w:ascii="Courier" w:hAnsi="Courier" w:cs="Times New Roman"/>
+          <w:szCs w:val="30"/>
+        </w:rPr>
+        <w:t>siftDown</w:t>
+      </w:r>
+      <w:proofErr w:type="spellEnd"/>
+      <w:r>
+        <w:rPr>
+          <w:rFonts w:cs="Times New Roman"/>
+          <w:szCs w:val="30"/>
+        </w:rPr>
+        <w:t>.</w:t>
+      </w:r>
+    </w:p>
+    <w:p>
+      <w:pPr>
+        <w:rPr>
+          <w:rFonts w:cs="Times New Roman"/>
+          <w:szCs w:val="30"/>
+        </w:rPr>
+      </w:pPr>
+    </w:p>
+    <w:p>
+      <w:pPr>
+        <w:rPr>
+          <w:rFonts w:cs="Times New Roman"/>
+          <w:b/>
+          <w:sz w:val="28"/>
+          <w:szCs w:val="30"/>
+        </w:rPr>
+      </w:pPr>
+      <w:r>
+        <w:rPr>
+          <w:rFonts w:cs="Times New Roman"/>
+          <w:b/>
+          <w:sz w:val="28"/>
+          <w:szCs w:val="30"/>
+        </w:rPr>
+        <w:t>3.3</w:t>
+      </w:r>
+      <w:r>
+        <w:rPr>
+          <w:rFonts w:cs="Times New Roman"/>
+          <w:b/>
+          <w:sz w:val="28"/>
+          <w:szCs w:val="30"/>
+        </w:rPr>
+        <w:t xml:space="preserve"> Tabulka s rozptýlenými položkami</w:t>
+      </w:r>
+    </w:p>
+    <w:p>
+      <w:pPr>
+        <w:rPr>
+          <w:rFonts w:cs="Times New Roman"/>
+          <w:szCs w:val="30"/>
+        </w:rPr>
+      </w:pPr>
+    </w:p>
+    <w:p>
+      <w:pPr>
+        <w:rPr>
+          <w:rFonts w:cs="Times New Roman"/>
+          <w:szCs w:val="30"/>
+        </w:rPr>
+      </w:pPr>
+      <w:r>
+        <w:rPr>
+          <w:rFonts w:cs="Times New Roman"/>
+          <w:szCs w:val="30"/>
+        </w:rPr>
+        <w:t>Tabulka symbolů je implementována formou tabulky s rozptýlenými položkami, podporující explicitní zřetězení synonym. Tato tabulka má podobu pole, v němž jsou uloženy ukazatele na záznamy synonym.</w:t>
+      </w:r>
+    </w:p>
+    <w:p>
+      <w:pPr>
+        <w:rPr>
+          <w:rFonts w:cs="Times New Roman"/>
+          <w:szCs w:val="30"/>
+        </w:rPr>
+      </w:pPr>
+    </w:p>
+    <w:p>
+      <w:pPr>
+        <w:rPr>
+          <w:sz w:val="22"/>
+        </w:rPr>
+      </w:pPr>
+      <w:r>
+        <w:rPr>
+          <w:rFonts w:cs="Times New Roman"/>
+          <w:szCs w:val="30"/>
+        </w:rPr>
+        <w:t xml:space="preserve">Každému symbolu je vygenerován klíč pomocí mapovací funkce, podle kterého je následně možné symbol vyhledat. Pro vkládání prvků do tabulky byla implementována funkce </w:t>
+      </w:r>
+      <w:proofErr w:type="spellStart"/>
+      <w:r>
+        <w:rPr>
+          <w:rFonts w:cs="Times New Roman"/>
+          <w:szCs w:val="30"/>
+        </w:rPr>
+        <w:t>htInsert</w:t>
+      </w:r>
+      <w:proofErr w:type="spellEnd"/>
+      <w:r>
+        <w:rPr>
+          <w:rFonts w:cs="Times New Roman"/>
+          <w:szCs w:val="30"/>
+        </w:rPr>
+        <w:t xml:space="preserve"> a </w:t>
+      </w:r>
+      <w:proofErr w:type="spellStart"/>
+      <w:r>
+        <w:rPr>
+          <w:rFonts w:cs="Times New Roman"/>
+          <w:szCs w:val="30"/>
+        </w:rPr>
+        <w:t>htInsertData</w:t>
+      </w:r>
+      <w:proofErr w:type="spellEnd"/>
+      <w:r>
+        <w:rPr>
+          <w:rFonts w:cs="Times New Roman"/>
+          <w:szCs w:val="30"/>
+        </w:rPr>
+        <w:t xml:space="preserve">, přičemž první z nich obsah přepíše a druhá vytvoří nové synonymum. </w:t>
+      </w:r>
+    </w:p>
+    <w:p>
+      <w:pPr>
+        <w:pStyle w:val="FITNadpisy"/>
+      </w:pPr>
+      <w:r>
         <w:t>Práce v týmu</w:t>
       </w:r>
     </w:p>
@@ -2008,6 +2012,7 @@
         <w:t>á</w:t>
       </w:r>
       <w:r>
+        <w:lastRenderedPageBreak/>
         <w:t>ce, díky níž můžeme jednoznačně dokázat, kdo odvedl jakou práci, případně i její množství a významnost.</w:t>
       </w:r>
     </w:p>
@@ -2037,7 +2042,6 @@
     <w:p/>
     <w:p>
       <w:r>
-        <w:lastRenderedPageBreak/>
         <w:t>Implementaci projektu započal kolega Vida, a to naprogramováním lexikálního analyzátoru.</w:t>
       </w:r>
       <w:r>
@@ -19924,7 +19928,7 @@
         <w:rStyle w:val="PageNumber"/>
         <w:noProof/>
       </w:rPr>
-      <w:t>5</w:t>
+      <w:t>4</w:t>
     </w:r>
     <w:r>
       <w:rPr>
@@ -22156,7 +22160,7 @@
 </file>
 
 <file path=customXml/itemProps1.xml><?xml version="1.0" encoding="utf-8"?>
-<ds:datastoreItem xmlns:ds="http://schemas.openxmlformats.org/officeDocument/2006/customXml" ds:itemID="{87D9DC35-93C8-984D-BD52-E9C7B6CD949C}">
+<ds:datastoreItem xmlns:ds="http://schemas.openxmlformats.org/officeDocument/2006/customXml" ds:itemID="{B9422329-88AA-964A-A1DB-657448C8CB5E}">
   <ds:schemaRefs>
     <ds:schemaRef ds:uri="http://schemas.openxmlformats.org/officeDocument/2006/bibliography"/>
   </ds:schemaRefs>

</xml_diff>